<commit_message>
Android Dev Challenge Cover Letter
</commit_message>
<xml_diff>
--- a/Android Dev Challenge - Cover Letter.docx
+++ b/Android Dev Challenge - Cover Letter.docx
@@ -431,17 +431,7 @@
           <w:sz w:val="20"/>
           <w:szCs w:val="20"/>
         </w:rPr>
-        <w:t>Describe where your project is, how you could use Google’s help in the endeavor, and how you plan on using On-Device ML technology to bring the concept to life. The best submissions have a great idea combined with a concrete path of where you plan on going</w:t>
-      </w:r>
-      <w:r>
-        <w:rPr>
-          <w:rFonts w:ascii="Roboto Light" w:eastAsia="Roboto Light" w:hAnsi="Roboto Light" w:cs="Roboto Light"/>
-          <w:i/>
-          <w:color w:val="434343"/>
-          <w:sz w:val="20"/>
-          <w:szCs w:val="20"/>
-        </w:rPr>
-        <w:t xml:space="preserve">, which should include: </w:t>
+        <w:t xml:space="preserve">Describe where your project is, how you could use Google’s help in the endeavor, and how you plan on using On-Device ML technology to bring the concept to life. The best submissions have a great idea combined with a concrete path of where you plan on going, which should include: </w:t>
       </w:r>
     </w:p>
     <w:p>
@@ -633,50 +623,36 @@
           <w:sz w:val="20"/>
           <w:szCs w:val="20"/>
         </w:rPr>
-        <w:t xml:space="preserve">I have worked on Android TV for finding user genre based on the user watching history. I really want to take the same experience for mobile recharge. It will solve the problems who really want good </w:t>
-      </w:r>
-      <w:proofErr w:type="spellStart"/>
-      <w:r>
-        <w:rPr>
-          <w:rFonts w:ascii="Roboto Light" w:eastAsia="Roboto Light" w:hAnsi="Roboto Light" w:cs="Roboto Light"/>
-          <w:i/>
-          <w:color w:val="434343"/>
-          <w:sz w:val="20"/>
-          <w:szCs w:val="20"/>
-        </w:rPr>
-        <w:t>suggestions.</w:t>
-      </w:r>
-      <w:r>
-        <w:rPr>
-          <w:rFonts w:ascii="Roboto Light" w:eastAsia="Roboto Light" w:hAnsi="Roboto Light" w:cs="Roboto Light"/>
-          <w:i/>
-          <w:color w:val="434343"/>
-          <w:sz w:val="20"/>
-          <w:szCs w:val="20"/>
-        </w:rPr>
-        <w:t>We</w:t>
-      </w:r>
-      <w:proofErr w:type="spellEnd"/>
-      <w:r>
-        <w:rPr>
-          <w:rFonts w:ascii="Roboto Light" w:eastAsia="Roboto Light" w:hAnsi="Roboto Light" w:cs="Roboto Light"/>
-          <w:i/>
-          <w:color w:val="434343"/>
-          <w:sz w:val="20"/>
-          <w:szCs w:val="20"/>
-        </w:rPr>
-        <w:t xml:space="preserve"> need better methods for communication in the future, we can’t just rely on ancient methods to communicate, which essentially is the most importan</w:t>
-      </w:r>
-      <w:r>
-        <w:rPr>
-          <w:rFonts w:ascii="Roboto Light" w:eastAsia="Roboto Light" w:hAnsi="Roboto Light" w:cs="Roboto Light"/>
-          <w:i/>
-          <w:color w:val="434343"/>
-          <w:sz w:val="20"/>
-          <w:szCs w:val="20"/>
-        </w:rPr>
-        <w:t>t part of human life.</w:t>
-      </w:r>
+        <w:t>I have worked on Android TV for finding user genre based on the user watching history. I really want to take the same experience for mobile recharge. It will solve the problems who really want good suggestions.</w:t>
+      </w:r>
+    </w:p>
+    <w:p>
+      <w:pPr>
+        <w:pStyle w:val="LO-normal"/>
+        <w:widowControl w:val="0"/>
+        <w:spacing w:after="60" w:line="240" w:lineRule="auto"/>
+        <w:rPr>
+          <w:rFonts w:ascii="Roboto Light" w:eastAsia="Roboto Light" w:hAnsi="Roboto Light" w:cs="Roboto Light"/>
+          <w:i/>
+          <w:color w:val="434343"/>
+          <w:sz w:val="20"/>
+          <w:szCs w:val="20"/>
+        </w:rPr>
+      </w:pPr>
+    </w:p>
+    <w:p>
+      <w:pPr>
+        <w:pStyle w:val="LO-normal"/>
+        <w:widowControl w:val="0"/>
+        <w:spacing w:after="60" w:line="240" w:lineRule="auto"/>
+        <w:rPr>
+          <w:rFonts w:ascii="Roboto Light" w:eastAsia="Roboto Light" w:hAnsi="Roboto Light" w:cs="Roboto Light"/>
+          <w:i/>
+          <w:color w:val="434343"/>
+          <w:sz w:val="20"/>
+          <w:szCs w:val="20"/>
+        </w:rPr>
+      </w:pPr>
     </w:p>
     <w:p>
       <w:pPr>
@@ -879,17 +855,7 @@
           <w:sz w:val="20"/>
           <w:szCs w:val="20"/>
         </w:rPr>
-        <w:t>Help in spreading the technology to every part of the world a</w:t>
-      </w:r>
-      <w:r>
-        <w:rPr>
-          <w:rFonts w:ascii="Roboto Light" w:eastAsia="Roboto Light" w:hAnsi="Roboto Light" w:cs="Roboto Light"/>
-          <w:i/>
-          <w:color w:val="434343"/>
-          <w:sz w:val="20"/>
-          <w:szCs w:val="20"/>
-        </w:rPr>
-        <w:t>nd make it feasible</w:t>
+        <w:t>Help in spreading the technology to every part of the world and make it feasible</w:t>
       </w:r>
     </w:p>
     <w:p>
@@ -947,132 +913,6 @@
           <w:szCs w:val="20"/>
         </w:rPr>
       </w:pPr>
-    </w:p>
-    <w:p>
-      <w:pPr>
-        <w:pStyle w:val="LO-normal"/>
-        <w:widowControl w:val="0"/>
-        <w:spacing w:after="60" w:line="240" w:lineRule="auto"/>
-        <w:rPr>
-          <w:rFonts w:ascii="Roboto Light" w:eastAsia="Roboto Light" w:hAnsi="Roboto Light" w:cs="Roboto Light"/>
-          <w:i/>
-          <w:color w:val="434343"/>
-          <w:sz w:val="20"/>
-          <w:szCs w:val="20"/>
-        </w:rPr>
-      </w:pPr>
-    </w:p>
-    <w:p>
-      <w:pPr>
-        <w:pStyle w:val="LO-normal"/>
-        <w:widowControl w:val="0"/>
-        <w:spacing w:after="60" w:line="240" w:lineRule="auto"/>
-        <w:rPr>
-          <w:rFonts w:ascii="Roboto Light" w:eastAsia="Roboto Light" w:hAnsi="Roboto Light" w:cs="Roboto Light"/>
-          <w:i/>
-          <w:color w:val="434343"/>
-          <w:sz w:val="20"/>
-          <w:szCs w:val="20"/>
-        </w:rPr>
-      </w:pPr>
-    </w:p>
-    <w:p>
-      <w:pPr>
-        <w:pStyle w:val="LO-normal"/>
-        <w:widowControl w:val="0"/>
-        <w:spacing w:after="60" w:line="240" w:lineRule="auto"/>
-        <w:rPr>
-          <w:rFonts w:ascii="Roboto Light" w:eastAsia="Roboto Light" w:hAnsi="Roboto Light" w:cs="Roboto Light"/>
-          <w:i/>
-          <w:color w:val="434343"/>
-          <w:sz w:val="20"/>
-          <w:szCs w:val="20"/>
-        </w:rPr>
-      </w:pPr>
-    </w:p>
-    <w:p>
-      <w:pPr>
-        <w:pStyle w:val="LO-normal"/>
-        <w:widowControl w:val="0"/>
-        <w:spacing w:after="60" w:line="240" w:lineRule="auto"/>
-        <w:rPr>
-          <w:rFonts w:ascii="Roboto Light" w:eastAsia="Roboto Light" w:hAnsi="Roboto Light" w:cs="Roboto Light"/>
-          <w:i/>
-          <w:color w:val="434343"/>
-          <w:sz w:val="20"/>
-          <w:szCs w:val="20"/>
-        </w:rPr>
-      </w:pPr>
-    </w:p>
-    <w:p>
-      <w:pPr>
-        <w:pStyle w:val="LO-normal"/>
-        <w:widowControl w:val="0"/>
-        <w:spacing w:after="60" w:line="240" w:lineRule="auto"/>
-        <w:rPr>
-          <w:rFonts w:ascii="Roboto Light" w:eastAsia="Roboto Light" w:hAnsi="Roboto Light" w:cs="Roboto Light"/>
-          <w:i/>
-          <w:color w:val="434343"/>
-          <w:sz w:val="20"/>
-          <w:szCs w:val="20"/>
-        </w:rPr>
-      </w:pPr>
-    </w:p>
-    <w:p>
-      <w:pPr>
-        <w:pStyle w:val="LO-normal"/>
-        <w:widowControl w:val="0"/>
-        <w:spacing w:after="60" w:line="240" w:lineRule="auto"/>
-        <w:rPr>
-          <w:rFonts w:ascii="Roboto Light" w:eastAsia="Roboto Light" w:hAnsi="Roboto Light" w:cs="Roboto Light"/>
-          <w:i/>
-          <w:color w:val="434343"/>
-          <w:sz w:val="20"/>
-          <w:szCs w:val="20"/>
-        </w:rPr>
-      </w:pPr>
-    </w:p>
-    <w:p>
-      <w:pPr>
-        <w:pStyle w:val="LO-normal"/>
-        <w:widowControl w:val="0"/>
-        <w:spacing w:after="60" w:line="240" w:lineRule="auto"/>
-        <w:rPr>
-          <w:rFonts w:ascii="Roboto Light" w:eastAsia="Roboto Light" w:hAnsi="Roboto Light" w:cs="Roboto Light"/>
-          <w:i/>
-          <w:color w:val="434343"/>
-          <w:sz w:val="20"/>
-          <w:szCs w:val="20"/>
-        </w:rPr>
-      </w:pPr>
-    </w:p>
-    <w:p>
-      <w:pPr>
-        <w:pStyle w:val="LO-normal"/>
-        <w:widowControl w:val="0"/>
-        <w:spacing w:after="60" w:line="240" w:lineRule="auto"/>
-        <w:rPr>
-          <w:rFonts w:ascii="Roboto Light" w:eastAsia="Roboto Light" w:hAnsi="Roboto Light" w:cs="Roboto Light"/>
-          <w:i/>
-          <w:color w:val="434343"/>
-          <w:sz w:val="20"/>
-          <w:szCs w:val="20"/>
-        </w:rPr>
-      </w:pPr>
-    </w:p>
-    <w:p>
-      <w:pPr>
-        <w:pStyle w:val="LO-normal"/>
-        <w:widowControl w:val="0"/>
-        <w:spacing w:after="60" w:line="240" w:lineRule="auto"/>
-        <w:rPr>
-          <w:rFonts w:ascii="Roboto Light" w:eastAsia="Roboto Light" w:hAnsi="Roboto Light" w:cs="Roboto Light"/>
-          <w:i/>
-          <w:color w:val="434343"/>
-          <w:sz w:val="20"/>
-          <w:szCs w:val="20"/>
-        </w:rPr>
-      </w:pPr>
       <w:r>
         <w:rPr>
           <w:rFonts w:ascii="Roboto Light" w:eastAsia="Roboto Light" w:hAnsi="Roboto Light" w:cs="Roboto Light"/>
@@ -1323,17 +1163,7 @@
           <w:szCs w:val="20"/>
         </w:rPr>
         <w:tab/>
-        <w:t xml:space="preserve">Data </w:t>
-      </w:r>
-      <w:r>
-        <w:rPr>
-          <w:rFonts w:ascii="Roboto Light" w:eastAsia="Roboto Light" w:hAnsi="Roboto Light" w:cs="Roboto Light"/>
-          <w:i/>
-          <w:color w:val="434343"/>
-          <w:sz w:val="20"/>
-          <w:szCs w:val="20"/>
-        </w:rPr>
-        <w:t>Acquiring and cleaning</w:t>
+        <w:t>Data Acquiring and cleaning</w:t>
       </w:r>
     </w:p>
     <w:p>
@@ -1657,7 +1487,6 @@
           <w:sz w:val="20"/>
           <w:szCs w:val="20"/>
         </w:rPr>
-        <w:lastRenderedPageBreak/>
         <w:tab/>
         <w:t>Testing and Deployment</w:t>
       </w:r>
@@ -2007,7 +1836,7 @@
           <w:sz w:val="20"/>
           <w:szCs w:val="20"/>
         </w:rPr>
-        <w:t>the an</w:t>
+        <w:t>the a</w:t>
       </w:r>
       <w:bookmarkStart w:id="0" w:name="_GoBack"/>
       <w:bookmarkEnd w:id="0"/>
@@ -2018,7 +1847,7 @@
           <w:sz w:val="20"/>
           <w:szCs w:val="20"/>
         </w:rPr>
-        <w:t>notate</w:t>
+        <w:t>nnotate</w:t>
       </w:r>
       <w:proofErr w:type="gramEnd"/>
       <w:r>
@@ -2030,17 +1859,15 @@
         </w:rPr>
         <w:t xml:space="preserve"> the video. Find the target ads for the audience etc</w:t>
       </w:r>
-      <w:proofErr w:type="gramStart"/>
-      <w:r>
-        <w:rPr>
-          <w:rFonts w:ascii="Roboto Light" w:eastAsia="Roboto Light" w:hAnsi="Roboto Light" w:cs="Roboto Light"/>
-          <w:color w:val="434343"/>
-          <w:sz w:val="20"/>
-          <w:szCs w:val="20"/>
-        </w:rPr>
-        <w:t>..</w:t>
-      </w:r>
-      <w:proofErr w:type="gramEnd"/>
+      <w:r>
+        <w:rPr>
+          <w:rFonts w:ascii="Roboto Light" w:eastAsia="Roboto Light" w:hAnsi="Roboto Light" w:cs="Roboto Light"/>
+          <w:color w:val="434343"/>
+          <w:sz w:val="20"/>
+          <w:szCs w:val="20"/>
+        </w:rPr>
+        <w:t>…</w:t>
+      </w:r>
     </w:p>
     <w:p>
       <w:pPr>

</xml_diff>